<commit_message>
Updated Appendix for Init. Client Consulations. Also updated ROT
</commit_message>
<xml_diff>
--- a/Documentation/Appendix.docx
+++ b/Documentation/Appendix.docx
@@ -5,7 +5,7 @@
     <w:p>
       <w:pPr>
         <w:pStyle w:val="Standard"/>
-        <w:ind w:left="720" w:hanging="11"/>
+        <w:ind w:left="720" w:right="-734" w:hanging="11"/>
         <w:jc w:val="center"/>
         <w:rPr>
           <w:rFonts w:ascii="Cambria" w:hAnsi="Cambria"/>
@@ -31,7 +31,7 @@
     <w:p>
       <w:pPr>
         <w:pStyle w:val="Standard"/>
-        <w:ind w:left="720" w:hanging="11"/>
+        <w:ind w:left="720" w:right="-734" w:hanging="11"/>
         <w:jc w:val="center"/>
         <w:rPr>
           <w:rFonts w:ascii="Cambria" w:hAnsi="Cambria"/>
@@ -47,6 +47,7 @@
       <w:pPr>
         <w:pStyle w:val="Heading3"/>
         <w:spacing w:line="480" w:lineRule="auto"/>
+        <w:ind w:right="-734"/>
         <w:rPr>
           <w:sz w:val="28"/>
           <w:szCs w:val="22"/>
@@ -63,7 +64,7 @@
     <w:p>
       <w:pPr>
         <w:spacing w:line="480" w:lineRule="auto"/>
-        <w:ind w:left="720" w:hanging="11"/>
+        <w:ind w:left="720" w:right="-734" w:hanging="11"/>
       </w:pPr>
       <w:r>
         <w:t>Appendix A: Citations</w:t>
@@ -87,7 +88,7 @@
     <w:p>
       <w:pPr>
         <w:spacing w:line="480" w:lineRule="auto"/>
-        <w:ind w:left="720" w:hanging="11"/>
+        <w:ind w:left="720" w:right="-734" w:hanging="11"/>
       </w:pPr>
       <w:r>
         <w:t>Appendix B: Interactions with client &amp; advisor</w:t>
@@ -110,7 +111,7 @@
     <w:p>
       <w:pPr>
         <w:spacing w:line="480" w:lineRule="auto"/>
-        <w:ind w:left="720" w:hanging="11"/>
+        <w:ind w:left="720" w:right="-734" w:hanging="11"/>
       </w:pPr>
       <w:r>
         <w:t>Appendix C: UI Design Progressions</w:t>
@@ -125,7 +126,7 @@
     <w:p>
       <w:pPr>
         <w:spacing w:line="480" w:lineRule="auto"/>
-        <w:ind w:left="720" w:hanging="11"/>
+        <w:ind w:left="720" w:right="-734" w:hanging="11"/>
       </w:pPr>
       <w:r>
         <w:t>Appendix D: App Design Progressions</w:t>
@@ -137,18 +138,18 @@
     <w:p>
       <w:pPr>
         <w:spacing w:line="360" w:lineRule="auto"/>
-        <w:ind w:left="720" w:hanging="11"/>
-      </w:pPr>
-    </w:p>
-    <w:p>
-      <w:pPr>
-        <w:ind w:left="720" w:hanging="11"/>
-      </w:pPr>
-    </w:p>
-    <w:p>
-      <w:pPr>
-        <w:suppressAutoHyphens w:val="0"/>
-        <w:ind w:left="720" w:hanging="11"/>
+        <w:ind w:left="720" w:right="-734" w:hanging="11"/>
+      </w:pPr>
+    </w:p>
+    <w:p>
+      <w:pPr>
+        <w:ind w:left="720" w:right="-734" w:hanging="11"/>
+      </w:pPr>
+    </w:p>
+    <w:p>
+      <w:pPr>
+        <w:suppressAutoHyphens w:val="0"/>
+        <w:ind w:left="720" w:right="-734" w:hanging="11"/>
         <w:rPr>
           <w:rFonts w:ascii="Cambria" w:eastAsia="Times New Roman" w:hAnsi="Cambria" w:cs="Mangal"/>
           <w:b/>
@@ -164,6 +165,7 @@
     <w:p>
       <w:pPr>
         <w:pStyle w:val="Heading3"/>
+        <w:ind w:right="-734"/>
         <w:rPr>
           <w:sz w:val="28"/>
           <w:szCs w:val="22"/>
@@ -182,7 +184,7 @@
       <w:pPr>
         <w:pStyle w:val="custom-paragraph"/>
         <w:spacing w:line="480" w:lineRule="auto"/>
-        <w:ind w:left="720" w:hanging="11"/>
+        <w:ind w:left="720" w:right="-734" w:hanging="11"/>
         <w:rPr>
           <w:rFonts w:ascii="Times New Roman" w:eastAsia="Times New Roman" w:hAnsi="Times New Roman" w:cs="Times New Roman"/>
           <w:color w:val="000000"/>
@@ -195,13 +197,13 @@
       <w:pPr>
         <w:pStyle w:val="custom-paragraph"/>
         <w:spacing w:line="480" w:lineRule="auto"/>
-        <w:ind w:left="720" w:hanging="11"/>
-      </w:pPr>
-    </w:p>
-    <w:p>
-      <w:pPr>
-        <w:suppressAutoHyphens w:val="0"/>
-        <w:ind w:left="720" w:hanging="11"/>
+        <w:ind w:left="720" w:right="-734" w:hanging="11"/>
+      </w:pPr>
+    </w:p>
+    <w:p>
+      <w:pPr>
+        <w:suppressAutoHyphens w:val="0"/>
+        <w:ind w:left="720" w:right="-734" w:hanging="11"/>
         <w:rPr>
           <w:rFonts w:ascii="Arial" w:eastAsia="Calibri" w:hAnsi="Arial" w:cs="Arial"/>
           <w:sz w:val="21"/>
@@ -221,6 +223,7 @@
     <w:p>
       <w:pPr>
         <w:pStyle w:val="Heading3"/>
+        <w:ind w:right="-734"/>
       </w:pPr>
       <w:r>
         <w:lastRenderedPageBreak/>
@@ -236,7 +239,7 @@
         </w:tabs>
         <w:autoSpaceDE w:val="0"/>
         <w:spacing w:after="0" w:line="240" w:lineRule="auto"/>
-        <w:ind w:left="720" w:hanging="11"/>
+        <w:ind w:left="720" w:right="-734" w:hanging="11"/>
         <w:rPr>
           <w:rFonts w:ascii="Times New Roman" w:hAnsi="Times New Roman" w:cs="Times New Roman"/>
           <w:sz w:val="24"/>
@@ -250,6 +253,855 @@
           <w:szCs w:val="24"/>
         </w:rPr>
         <w:t xml:space="preserve">Provide pics of notes, or written notes from every consultation with client and/or advisor. You should have multiple conversations with each, and include full transcripts of each conversation, not just a log of dates/times that conversations occurred. </w:t>
+      </w:r>
+    </w:p>
+    <w:p>
+      <w:pPr>
+        <w:pStyle w:val="Standard"/>
+        <w:widowControl w:val="0"/>
+        <w:tabs>
+          <w:tab w:val="left" w:pos="630"/>
+        </w:tabs>
+        <w:autoSpaceDE w:val="0"/>
+        <w:spacing w:after="0" w:line="240" w:lineRule="auto"/>
+        <w:ind w:left="720" w:right="-734" w:hanging="11"/>
+        <w:rPr>
+          <w:rFonts w:ascii="Times New Roman" w:hAnsi="Times New Roman" w:cs="Times New Roman"/>
+          <w:sz w:val="24"/>
+          <w:szCs w:val="24"/>
+        </w:rPr>
+      </w:pPr>
+    </w:p>
+    <w:p>
+      <w:pPr>
+        <w:pStyle w:val="Standard"/>
+        <w:widowControl w:val="0"/>
+        <w:tabs>
+          <w:tab w:val="left" w:pos="630"/>
+        </w:tabs>
+        <w:autoSpaceDE w:val="0"/>
+        <w:spacing w:after="0" w:line="240" w:lineRule="auto"/>
+        <w:ind w:left="720" w:right="-734" w:hanging="11"/>
+        <w:rPr>
+          <w:rFonts w:ascii="Times New Roman" w:hAnsi="Times New Roman" w:cs="Times New Roman"/>
+          <w:sz w:val="24"/>
+          <w:szCs w:val="24"/>
+        </w:rPr>
+      </w:pPr>
+      <w:r>
+        <w:rPr>
+          <w:rFonts w:ascii="Times New Roman" w:hAnsi="Times New Roman" w:cs="Times New Roman"/>
+          <w:sz w:val="24"/>
+          <w:szCs w:val="24"/>
+        </w:rPr>
+        <w:t xml:space="preserve">For the following consultations and </w:t>
+      </w:r>
+      <w:r>
+        <w:rPr>
+          <w:rFonts w:ascii="Times New Roman" w:hAnsi="Times New Roman" w:cs="Times New Roman"/>
+          <w:sz w:val="24"/>
+          <w:szCs w:val="24"/>
+        </w:rPr>
+        <w:t>interactions,</w:t>
+      </w:r>
+      <w:r>
+        <w:rPr>
+          <w:rFonts w:ascii="Times New Roman" w:hAnsi="Times New Roman" w:cs="Times New Roman"/>
+          <w:sz w:val="24"/>
+          <w:szCs w:val="24"/>
+        </w:rPr>
+        <w:t xml:space="preserve"> I will be abbreviating their names and role. Below is the legend/key I will plan on using:</w:t>
+      </w:r>
+    </w:p>
+    <w:p>
+      <w:pPr>
+        <w:pStyle w:val="Standard"/>
+        <w:widowControl w:val="0"/>
+        <w:tabs>
+          <w:tab w:val="left" w:pos="630"/>
+        </w:tabs>
+        <w:autoSpaceDE w:val="0"/>
+        <w:spacing w:after="0" w:line="240" w:lineRule="auto"/>
+        <w:ind w:left="720" w:right="-734" w:hanging="11"/>
+        <w:rPr>
+          <w:rFonts w:ascii="Times New Roman" w:hAnsi="Times New Roman" w:cs="Times New Roman"/>
+          <w:sz w:val="24"/>
+          <w:szCs w:val="24"/>
+        </w:rPr>
+      </w:pPr>
+    </w:p>
+    <w:tbl>
+      <w:tblPr>
+        <w:tblStyle w:val="TableGrid"/>
+        <w:tblW w:w="0" w:type="auto"/>
+        <w:tblInd w:w="720" w:type="dxa"/>
+        <w:tblLook w:val="04A0" w:firstRow="1" w:lastRow="0" w:firstColumn="1" w:lastColumn="0" w:noHBand="0" w:noVBand="1"/>
+      </w:tblPr>
+      <w:tblGrid>
+        <w:gridCol w:w="4368"/>
+        <w:gridCol w:w="4428"/>
+      </w:tblGrid>
+      <w:tr>
+        <w:tc>
+          <w:tcPr>
+            <w:tcW w:w="4368" w:type="dxa"/>
+          </w:tcPr>
+          <w:p>
+            <w:pPr>
+              <w:pStyle w:val="Standard"/>
+              <w:widowControl w:val="0"/>
+              <w:tabs>
+                <w:tab w:val="left" w:pos="630"/>
+              </w:tabs>
+              <w:autoSpaceDE w:val="0"/>
+              <w:spacing w:after="0" w:line="240" w:lineRule="auto"/>
+              <w:ind w:left="1599" w:right="-734" w:hanging="2520"/>
+              <w:jc w:val="center"/>
+              <w:rPr>
+                <w:rFonts w:ascii="Times New Roman" w:hAnsi="Times New Roman" w:cs="Times New Roman"/>
+                <w:b/>
+                <w:bCs/>
+                <w:sz w:val="24"/>
+                <w:szCs w:val="24"/>
+              </w:rPr>
+            </w:pPr>
+            <w:r>
+              <w:rPr>
+                <w:rFonts w:ascii="Times New Roman" w:hAnsi="Times New Roman" w:cs="Times New Roman"/>
+                <w:b/>
+                <w:bCs/>
+                <w:sz w:val="24"/>
+                <w:szCs w:val="24"/>
+              </w:rPr>
+              <w:t>Role</w:t>
+            </w:r>
+          </w:p>
+        </w:tc>
+        <w:tc>
+          <w:tcPr>
+            <w:tcW w:w="4428" w:type="dxa"/>
+          </w:tcPr>
+          <w:p>
+            <w:pPr>
+              <w:pStyle w:val="Standard"/>
+              <w:widowControl w:val="0"/>
+              <w:tabs>
+                <w:tab w:val="left" w:pos="630"/>
+              </w:tabs>
+              <w:autoSpaceDE w:val="0"/>
+              <w:spacing w:after="0" w:line="240" w:lineRule="auto"/>
+              <w:ind w:left="4208" w:right="-935" w:hanging="5129"/>
+              <w:jc w:val="center"/>
+              <w:rPr>
+                <w:rFonts w:ascii="Times New Roman" w:hAnsi="Times New Roman" w:cs="Times New Roman"/>
+                <w:b/>
+                <w:bCs/>
+                <w:sz w:val="24"/>
+                <w:szCs w:val="24"/>
+              </w:rPr>
+            </w:pPr>
+            <w:r>
+              <w:rPr>
+                <w:rFonts w:ascii="Times New Roman" w:hAnsi="Times New Roman" w:cs="Times New Roman"/>
+                <w:b/>
+                <w:bCs/>
+                <w:sz w:val="24"/>
+                <w:szCs w:val="24"/>
+              </w:rPr>
+              <w:t>Abbreviation</w:t>
+            </w:r>
+          </w:p>
+        </w:tc>
+      </w:tr>
+      <w:tr>
+        <w:tc>
+          <w:tcPr>
+            <w:tcW w:w="4368" w:type="dxa"/>
+          </w:tcPr>
+          <w:p>
+            <w:pPr>
+              <w:pStyle w:val="Standard"/>
+              <w:widowControl w:val="0"/>
+              <w:tabs>
+                <w:tab w:val="left" w:pos="630"/>
+              </w:tabs>
+              <w:autoSpaceDE w:val="0"/>
+              <w:spacing w:after="0" w:line="240" w:lineRule="auto"/>
+              <w:ind w:left="1599" w:right="-734" w:hanging="2520"/>
+              <w:jc w:val="center"/>
+              <w:rPr>
+                <w:rFonts w:ascii="Times New Roman" w:hAnsi="Times New Roman" w:cs="Times New Roman"/>
+                <w:sz w:val="24"/>
+                <w:szCs w:val="24"/>
+              </w:rPr>
+            </w:pPr>
+            <w:r>
+              <w:rPr>
+                <w:rFonts w:ascii="Times New Roman" w:hAnsi="Times New Roman" w:cs="Times New Roman"/>
+                <w:sz w:val="24"/>
+                <w:szCs w:val="24"/>
+              </w:rPr>
+              <w:t>Client</w:t>
+            </w:r>
+          </w:p>
+        </w:tc>
+        <w:tc>
+          <w:tcPr>
+            <w:tcW w:w="4428" w:type="dxa"/>
+          </w:tcPr>
+          <w:p>
+            <w:pPr>
+              <w:pStyle w:val="Standard"/>
+              <w:widowControl w:val="0"/>
+              <w:tabs>
+                <w:tab w:val="left" w:pos="630"/>
+              </w:tabs>
+              <w:autoSpaceDE w:val="0"/>
+              <w:spacing w:after="0" w:line="240" w:lineRule="auto"/>
+              <w:ind w:left="4208" w:right="-935" w:hanging="5129"/>
+              <w:jc w:val="center"/>
+              <w:rPr>
+                <w:rFonts w:ascii="Times New Roman" w:hAnsi="Times New Roman" w:cs="Times New Roman"/>
+                <w:sz w:val="24"/>
+                <w:szCs w:val="24"/>
+              </w:rPr>
+            </w:pPr>
+            <w:r>
+              <w:rPr>
+                <w:rFonts w:ascii="Times New Roman" w:hAnsi="Times New Roman" w:cs="Times New Roman"/>
+                <w:sz w:val="24"/>
+                <w:szCs w:val="24"/>
+              </w:rPr>
+              <w:t>C</w:t>
+            </w:r>
+          </w:p>
+        </w:tc>
+      </w:tr>
+      <w:tr>
+        <w:tc>
+          <w:tcPr>
+            <w:tcW w:w="4368" w:type="dxa"/>
+          </w:tcPr>
+          <w:p>
+            <w:pPr>
+              <w:pStyle w:val="Standard"/>
+              <w:widowControl w:val="0"/>
+              <w:tabs>
+                <w:tab w:val="left" w:pos="630"/>
+              </w:tabs>
+              <w:autoSpaceDE w:val="0"/>
+              <w:spacing w:after="0" w:line="240" w:lineRule="auto"/>
+              <w:ind w:left="1599" w:right="-734" w:hanging="2520"/>
+              <w:jc w:val="center"/>
+              <w:rPr>
+                <w:rFonts w:ascii="Times New Roman" w:hAnsi="Times New Roman" w:cs="Times New Roman"/>
+                <w:sz w:val="24"/>
+                <w:szCs w:val="24"/>
+              </w:rPr>
+            </w:pPr>
+            <w:r>
+              <w:rPr>
+                <w:rFonts w:ascii="Times New Roman" w:hAnsi="Times New Roman" w:cs="Times New Roman"/>
+                <w:sz w:val="24"/>
+                <w:szCs w:val="24"/>
+              </w:rPr>
+              <w:t>Advisor</w:t>
+            </w:r>
+          </w:p>
+        </w:tc>
+        <w:tc>
+          <w:tcPr>
+            <w:tcW w:w="4428" w:type="dxa"/>
+          </w:tcPr>
+          <w:p>
+            <w:pPr>
+              <w:pStyle w:val="Standard"/>
+              <w:widowControl w:val="0"/>
+              <w:tabs>
+                <w:tab w:val="left" w:pos="630"/>
+              </w:tabs>
+              <w:autoSpaceDE w:val="0"/>
+              <w:spacing w:after="0" w:line="240" w:lineRule="auto"/>
+              <w:ind w:left="4208" w:right="-935" w:hanging="5129"/>
+              <w:jc w:val="center"/>
+              <w:rPr>
+                <w:rFonts w:ascii="Times New Roman" w:hAnsi="Times New Roman" w:cs="Times New Roman"/>
+                <w:sz w:val="24"/>
+                <w:szCs w:val="24"/>
+              </w:rPr>
+            </w:pPr>
+            <w:r>
+              <w:rPr>
+                <w:rFonts w:ascii="Times New Roman" w:hAnsi="Times New Roman" w:cs="Times New Roman"/>
+                <w:sz w:val="24"/>
+                <w:szCs w:val="24"/>
+              </w:rPr>
+              <w:t>A</w:t>
+            </w:r>
+          </w:p>
+        </w:tc>
+      </w:tr>
+    </w:tbl>
+    <w:p>
+      <w:pPr>
+        <w:pStyle w:val="Standard"/>
+        <w:widowControl w:val="0"/>
+        <w:tabs>
+          <w:tab w:val="left" w:pos="630"/>
+        </w:tabs>
+        <w:autoSpaceDE w:val="0"/>
+        <w:spacing w:after="0" w:line="240" w:lineRule="auto"/>
+        <w:ind w:left="720" w:right="-734" w:hanging="11"/>
+        <w:rPr>
+          <w:rFonts w:ascii="Times New Roman" w:hAnsi="Times New Roman" w:cs="Times New Roman"/>
+          <w:sz w:val="24"/>
+          <w:szCs w:val="24"/>
+        </w:rPr>
+      </w:pPr>
+    </w:p>
+    <w:p>
+      <w:pPr>
+        <w:suppressAutoHyphens w:val="0"/>
+        <w:ind w:left="720" w:right="-734" w:hanging="11"/>
+      </w:pPr>
+    </w:p>
+    <w:p>
+      <w:pPr>
+        <w:suppressAutoHyphens w:val="0"/>
+        <w:ind w:right="-734"/>
+        <w:rPr>
+          <w:b/>
+          <w:bCs/>
+          <w:u w:val="single"/>
+        </w:rPr>
+      </w:pPr>
+      <w:r>
+        <w:rPr>
+          <w:b/>
+          <w:bCs/>
+          <w:u w:val="single"/>
+        </w:rPr>
+        <w:t>Initial Client Interaction</w:t>
+      </w:r>
+    </w:p>
+    <w:p>
+      <w:pPr>
+        <w:suppressAutoHyphens w:val="0"/>
+        <w:ind w:left="720" w:right="-734" w:hanging="11"/>
+        <w:rPr>
+          <w:b/>
+          <w:bCs/>
+        </w:rPr>
+      </w:pPr>
+    </w:p>
+    <w:p>
+      <w:pPr>
+        <w:tabs>
+          <w:tab w:val="left" w:pos="4950"/>
+        </w:tabs>
+        <w:suppressAutoHyphens w:val="0"/>
+        <w:ind w:right="-734"/>
+      </w:pPr>
+      <w:r>
+        <w:t>For my first interaction, I reached out to Mr. Howard through email. Below is the email I sent and his initial response:</w:t>
+      </w:r>
+    </w:p>
+    <w:p>
+      <w:pPr>
+        <w:suppressAutoHyphens w:val="0"/>
+        <w:ind w:left="720" w:right="-734" w:hanging="11"/>
+      </w:pPr>
+    </w:p>
+    <w:p>
+      <w:pPr>
+        <w:suppressAutoHyphens w:val="0"/>
+        <w:ind w:right="-734"/>
+        <w:rPr>
+          <w:b/>
+          <w:bCs/>
+        </w:rPr>
+      </w:pPr>
+      <w:r>
+        <w:rPr>
+          <w:b/>
+          <w:bCs/>
+        </w:rPr>
+        <w:t>Me:</w:t>
+      </w:r>
+      <w:r>
+        <w:rPr>
+          <w:b/>
+          <w:bCs/>
+        </w:rPr>
+        <w:tab/>
+      </w:r>
+      <w:r>
+        <w:t>Hi Winston,</w:t>
+      </w:r>
+    </w:p>
+    <w:p>
+      <w:pPr>
+        <w:suppressAutoHyphens w:val="0"/>
+        <w:ind w:left="720" w:right="-734" w:hanging="11"/>
+      </w:pPr>
+      <w:r>
+        <w:t xml:space="preserve"> </w:t>
+      </w:r>
+    </w:p>
+    <w:p>
+      <w:pPr>
+        <w:suppressAutoHyphens w:val="0"/>
+        <w:ind w:left="720" w:right="-734" w:hanging="11"/>
+      </w:pPr>
+      <w:r>
+        <w:t xml:space="preserve">I hope you are doing well! My name is Garv Maheshwari, and I am enrolled in the IB Computer Science HL course. In this course, I have an internal assessment project where I </w:t>
+      </w:r>
+      <w:proofErr w:type="gramStart"/>
+      <w:r>
+        <w:t>have to</w:t>
+      </w:r>
+      <w:proofErr w:type="gramEnd"/>
+      <w:r>
+        <w:t xml:space="preserve"> develop, over the course of 6 weeks, a software solution for a client which addresses a specific problem. I was wondering if you would be willing to be my </w:t>
+      </w:r>
+      <w:proofErr w:type="gramStart"/>
+      <w:r>
+        <w:t>client?</w:t>
+      </w:r>
+      <w:proofErr w:type="gramEnd"/>
+    </w:p>
+    <w:p>
+      <w:pPr>
+        <w:suppressAutoHyphens w:val="0"/>
+        <w:ind w:left="720" w:right="-734" w:hanging="11"/>
+      </w:pPr>
+      <w:r>
+        <w:t xml:space="preserve"> </w:t>
+      </w:r>
+    </w:p>
+    <w:p>
+      <w:pPr>
+        <w:suppressAutoHyphens w:val="0"/>
+        <w:ind w:left="720" w:right="-734" w:hanging="11"/>
+      </w:pPr>
+      <w:r>
+        <w:t xml:space="preserve">As the client, you would provide me a list of requirements/things that you would like to see implemented into a software solution for any specific problem you are facing in any area of your life. Most communication would be done over email, and I will frequently update you on the solution and ask for any feedback once the product is complete. Say for instance, you are having problems with scheduling I could create a planning application to assist you. This is just an example of what a solution for a client might be, and we can further discuss this if you do decide to be my client for this project. Please let me know if this is something that you would be interested in being part of. I </w:t>
+      </w:r>
+      <w:proofErr w:type="gramStart"/>
+      <w:r>
+        <w:t>have to</w:t>
+      </w:r>
+      <w:proofErr w:type="gramEnd"/>
+      <w:r>
+        <w:t xml:space="preserve"> finalize a client and problem statement by the end of this week, so I’m hoping to hear back from you with your decision by then.</w:t>
+      </w:r>
+    </w:p>
+    <w:p>
+      <w:pPr>
+        <w:suppressAutoHyphens w:val="0"/>
+        <w:ind w:left="720" w:right="-734" w:hanging="11"/>
+      </w:pPr>
+      <w:r>
+        <w:t xml:space="preserve"> </w:t>
+      </w:r>
+    </w:p>
+    <w:p>
+      <w:pPr>
+        <w:suppressAutoHyphens w:val="0"/>
+        <w:ind w:left="720" w:right="-734" w:hanging="11"/>
+      </w:pPr>
+      <w:proofErr w:type="gramStart"/>
+      <w:r>
+        <w:t>Thanks</w:t>
+      </w:r>
+      <w:proofErr w:type="gramEnd"/>
+      <w:r>
+        <w:t xml:space="preserve"> and regards,</w:t>
+      </w:r>
+    </w:p>
+    <w:p>
+      <w:pPr>
+        <w:suppressAutoHyphens w:val="0"/>
+        <w:ind w:left="720" w:right="-734" w:hanging="11"/>
+      </w:pPr>
+      <w:r>
+        <w:t>Garv Maheshwari</w:t>
+      </w:r>
+    </w:p>
+    <w:p>
+      <w:pPr>
+        <w:suppressAutoHyphens w:val="0"/>
+        <w:ind w:left="720" w:right="-734" w:hanging="11"/>
+      </w:pPr>
+    </w:p>
+    <w:p>
+      <w:pPr>
+        <w:suppressAutoHyphens w:val="0"/>
+        <w:ind w:right="-734"/>
+      </w:pPr>
+      <w:r>
+        <w:rPr>
+          <w:b/>
+          <w:bCs/>
+        </w:rPr>
+        <w:t xml:space="preserve">C: </w:t>
+      </w:r>
+      <w:r>
+        <w:rPr>
+          <w:b/>
+          <w:bCs/>
+        </w:rPr>
+        <w:tab/>
+      </w:r>
+      <w:r>
+        <w:t>Hi Garv,</w:t>
+      </w:r>
+    </w:p>
+    <w:p>
+      <w:pPr>
+        <w:suppressAutoHyphens w:val="0"/>
+        <w:ind w:right="-734"/>
+      </w:pPr>
+    </w:p>
+    <w:p>
+      <w:pPr>
+        <w:suppressAutoHyphens w:val="0"/>
+        <w:ind w:left="709" w:right="-734"/>
+        <w:rPr>
+          <w:color w:val="212121"/>
+        </w:rPr>
+      </w:pPr>
+      <w:r>
+        <w:t>I'm happy to be your client and help you define a project</w:t>
+      </w:r>
+      <w:r>
+        <w:t xml:space="preserve">. It would be great if you could </w:t>
+      </w:r>
+      <w:r>
+        <w:rPr>
+          <w:color w:val="212121"/>
+        </w:rPr>
+        <w:t xml:space="preserve">create an online application that returns product pricing data to users. </w:t>
+      </w:r>
+      <w:r>
+        <w:rPr>
+          <w:color w:val="212121"/>
+        </w:rPr>
+        <w:t>Hopefully this</w:t>
+      </w:r>
+      <w:r>
+        <w:rPr>
+          <w:color w:val="212121"/>
+        </w:rPr>
+        <w:t xml:space="preserve"> service will allow users to search for an item, see its current price and set a "price alert". </w:t>
+      </w:r>
+      <w:r>
+        <w:rPr>
+          <w:color w:val="212121"/>
+        </w:rPr>
+        <w:t>Also, if it could alert</w:t>
+      </w:r>
+      <w:r>
+        <w:rPr>
+          <w:color w:val="212121"/>
+        </w:rPr>
+        <w:t xml:space="preserve"> once the </w:t>
+      </w:r>
+      <w:r>
+        <w:rPr>
+          <w:color w:val="212121"/>
+        </w:rPr>
+        <w:t xml:space="preserve">ideal </w:t>
+      </w:r>
+      <w:r>
+        <w:rPr>
+          <w:color w:val="212121"/>
+        </w:rPr>
+        <w:t>price is achieved</w:t>
+      </w:r>
+      <w:r>
+        <w:rPr>
+          <w:color w:val="212121"/>
+        </w:rPr>
+        <w:t xml:space="preserve"> that’d be amazing.</w:t>
+      </w:r>
+    </w:p>
+    <w:p>
+      <w:pPr>
+        <w:suppressAutoHyphens w:val="0"/>
+        <w:ind w:right="-734"/>
+      </w:pPr>
+    </w:p>
+    <w:p>
+      <w:pPr>
+        <w:suppressAutoHyphens w:val="0"/>
+        <w:ind w:right="-734"/>
+        <w:rPr>
+          <w:b/>
+          <w:bCs/>
+        </w:rPr>
+      </w:pPr>
+      <w:r>
+        <w:rPr>
+          <w:b/>
+          <w:bCs/>
+        </w:rPr>
+        <w:t xml:space="preserve">Me: </w:t>
+      </w:r>
+      <w:r>
+        <w:t>Hey Winston,</w:t>
+      </w:r>
+    </w:p>
+    <w:p>
+      <w:pPr>
+        <w:suppressAutoHyphens w:val="0"/>
+        <w:ind w:right="-734"/>
+        <w:rPr>
+          <w:b/>
+          <w:bCs/>
+        </w:rPr>
+      </w:pPr>
+      <w:r>
+        <w:rPr>
+          <w:b/>
+          <w:bCs/>
+        </w:rPr>
+        <w:t xml:space="preserve"> </w:t>
+      </w:r>
+    </w:p>
+    <w:p>
+      <w:pPr>
+        <w:suppressAutoHyphens w:val="0"/>
+        <w:ind w:left="709" w:right="-734"/>
+      </w:pPr>
+      <w:r>
+        <w:t xml:space="preserve">This is a wonderful </w:t>
+      </w:r>
+      <w:proofErr w:type="gramStart"/>
+      <w:r>
+        <w:t>idea,</w:t>
+      </w:r>
+      <w:proofErr w:type="gramEnd"/>
+      <w:r>
+        <w:t xml:space="preserve"> I will definitely be developing this for my project</w:t>
+      </w:r>
+      <w:r>
+        <w:t>!</w:t>
+      </w:r>
+      <w:r>
+        <w:t xml:space="preserve"> For the problem statement, I would like some more context information surrounding it, so if you could answer the following questions that’d be great:</w:t>
+      </w:r>
+    </w:p>
+    <w:p>
+      <w:pPr>
+        <w:suppressAutoHyphens w:val="0"/>
+        <w:ind w:left="709" w:right="-734"/>
+      </w:pPr>
+    </w:p>
+    <w:p>
+      <w:pPr>
+        <w:suppressAutoHyphens w:val="0"/>
+        <w:ind w:left="709" w:right="-734"/>
+      </w:pPr>
+      <w:r>
+        <w:lastRenderedPageBreak/>
+        <w:t>What are some problems that you currently face that provoked you to wish for this application?</w:t>
+      </w:r>
+    </w:p>
+    <w:p>
+      <w:pPr>
+        <w:suppressAutoHyphens w:val="0"/>
+        <w:ind w:right="-734" w:firstLine="709"/>
+      </w:pPr>
+      <w:r>
+        <w:t>How will a new application help you? What do you hope for out of this?</w:t>
+      </w:r>
+    </w:p>
+    <w:p>
+      <w:pPr>
+        <w:suppressAutoHyphens w:val="0"/>
+        <w:ind w:right="-734"/>
+      </w:pPr>
+      <w:r>
+        <w:t xml:space="preserve"> </w:t>
+      </w:r>
+    </w:p>
+    <w:p>
+      <w:pPr>
+        <w:suppressAutoHyphens w:val="0"/>
+        <w:ind w:right="-734" w:firstLine="709"/>
+      </w:pPr>
+      <w:proofErr w:type="gramStart"/>
+      <w:r>
+        <w:t>Thanks</w:t>
+      </w:r>
+      <w:proofErr w:type="gramEnd"/>
+      <w:r>
+        <w:t xml:space="preserve"> and regards,</w:t>
+      </w:r>
+    </w:p>
+    <w:p>
+      <w:pPr>
+        <w:suppressAutoHyphens w:val="0"/>
+        <w:ind w:right="-734" w:firstLine="709"/>
+      </w:pPr>
+      <w:r>
+        <w:t>Garv Maheshwari</w:t>
+      </w:r>
+    </w:p>
+    <w:p>
+      <w:pPr>
+        <w:suppressAutoHyphens w:val="0"/>
+        <w:ind w:right="-734" w:firstLine="709"/>
+      </w:pPr>
+    </w:p>
+    <w:p>
+      <w:pPr>
+        <w:suppressAutoHyphens w:val="0"/>
+        <w:ind w:left="700" w:right="-734" w:hanging="700"/>
+      </w:pPr>
+      <w:r>
+        <w:rPr>
+          <w:b/>
+          <w:bCs/>
+        </w:rPr>
+        <w:t>C:</w:t>
+      </w:r>
+      <w:r>
+        <w:rPr>
+          <w:b/>
+          <w:bCs/>
+        </w:rPr>
+        <w:t xml:space="preserve"> </w:t>
+      </w:r>
+      <w:r>
+        <w:rPr>
+          <w:b/>
+          <w:bCs/>
+        </w:rPr>
+        <w:tab/>
+      </w:r>
+      <w:r>
+        <w:t xml:space="preserve">1. </w:t>
+      </w:r>
+      <w:r>
+        <w:t>W</w:t>
+      </w:r>
+      <w:r>
+        <w:t>hen purchasing items online, manual effort is required to ensure that you get the best deal</w:t>
+      </w:r>
+      <w:r>
+        <w:t xml:space="preserve">. I shop online because it’s convenient and comes right to my doorstep. Instead taking the time to go shopping in-person, I’m able to spend more </w:t>
+      </w:r>
+      <w:r>
+        <w:t>time with family and focus on my work.</w:t>
+      </w:r>
+      <w:r>
+        <w:t xml:space="preserve"> But recently, even online shopping ha</w:t>
+      </w:r>
+      <w:r>
+        <w:t>s become a painstaking tas</w:t>
+      </w:r>
+      <w:r>
+        <w:t>k.</w:t>
+      </w:r>
+    </w:p>
+    <w:p>
+      <w:pPr>
+        <w:suppressAutoHyphens w:val="0"/>
+        <w:ind w:left="700" w:right="-734" w:hanging="700"/>
+      </w:pPr>
+    </w:p>
+    <w:p>
+      <w:pPr>
+        <w:suppressAutoHyphens w:val="0"/>
+        <w:ind w:left="700" w:right="-734" w:firstLine="9"/>
+      </w:pPr>
+      <w:r>
+        <w:t xml:space="preserve">2. This application will help </w:t>
+      </w:r>
+      <w:r>
+        <w:t>consumers like me</w:t>
+      </w:r>
+      <w:r>
+        <w:t xml:space="preserve"> ensure they pay a fair price for a good</w:t>
+      </w:r>
+      <w:r>
+        <w:t xml:space="preserve">. If you create this, it will also help me save a lot of time because ideally, I won’t have to go hunting for the best deal across multiple sites. </w:t>
+      </w:r>
+    </w:p>
+    <w:p>
+      <w:pPr>
+        <w:tabs>
+          <w:tab w:val="left" w:pos="8765"/>
+        </w:tabs>
+        <w:suppressAutoHyphens w:val="0"/>
+        <w:ind w:right="-734"/>
+      </w:pPr>
+      <w:r>
+        <w:tab/>
+      </w:r>
+    </w:p>
+    <w:p>
+      <w:pPr>
+        <w:suppressAutoHyphens w:val="0"/>
+        <w:ind w:right="-734" w:firstLine="709"/>
+      </w:pPr>
+      <w:r>
+        <w:t>Winston</w:t>
+      </w:r>
+    </w:p>
+    <w:p>
+      <w:pPr>
+        <w:suppressAutoHyphens w:val="0"/>
+        <w:ind w:right="-734"/>
+      </w:pPr>
+    </w:p>
+    <w:p>
+      <w:pPr>
+        <w:suppressAutoHyphens w:val="0"/>
+        <w:ind w:right="-734"/>
+        <w:rPr>
+          <w:b/>
+          <w:bCs/>
+        </w:rPr>
+      </w:pPr>
+    </w:p>
+    <w:p>
+      <w:pPr>
+        <w:suppressAutoHyphens w:val="0"/>
+        <w:ind w:right="-734" w:firstLine="709"/>
+      </w:pPr>
+    </w:p>
+    <w:p>
+      <w:pPr>
+        <w:suppressAutoHyphens w:val="0"/>
+        <w:ind w:right="-734" w:firstLine="709"/>
+      </w:pPr>
+      <w:r>
+        <w:br w:type="page"/>
+      </w:r>
+    </w:p>
+    <w:p>
+      <w:pPr>
+        <w:pStyle w:val="Heading3"/>
+        <w:ind w:right="-734"/>
+      </w:pPr>
+      <w:r>
+        <w:lastRenderedPageBreak/>
+        <w:t xml:space="preserve">Appendix C: UI </w:t>
+      </w:r>
+      <w:r>
+        <w:t>D</w:t>
+      </w:r>
+      <w:r>
+        <w:t xml:space="preserve">esign </w:t>
+      </w:r>
+      <w:r>
+        <w:t>P</w:t>
+      </w:r>
+      <w:r>
+        <w:t>rogressions</w:t>
       </w:r>
     </w:p>
     <w:p>
@@ -258,7 +1110,7 @@
         <w:widowControl w:val="0"/>
         <w:autoSpaceDE w:val="0"/>
         <w:spacing w:after="0" w:line="240" w:lineRule="auto"/>
-        <w:ind w:left="720" w:hanging="11"/>
+        <w:ind w:left="720" w:right="-734" w:hanging="11"/>
         <w:rPr>
           <w:rFonts w:ascii="Times New Roman" w:hAnsi="Times New Roman" w:cs="Times New Roman"/>
           <w:sz w:val="24"/>
@@ -269,7 +1121,164 @@
     <w:p>
       <w:pPr>
         <w:suppressAutoHyphens w:val="0"/>
-        <w:ind w:left="720" w:hanging="11"/>
+        <w:ind w:left="720" w:right="-734" w:hanging="11"/>
+      </w:pPr>
+    </w:p>
+    <w:p>
+      <w:pPr>
+        <w:suppressAutoHyphens w:val="0"/>
+        <w:ind w:left="720" w:right="-734" w:hanging="11"/>
+      </w:pPr>
+    </w:p>
+    <w:p>
+      <w:pPr>
+        <w:suppressAutoHyphens w:val="0"/>
+        <w:ind w:left="720" w:right="-734" w:hanging="11"/>
+      </w:pPr>
+    </w:p>
+    <w:p>
+      <w:pPr>
+        <w:suppressAutoHyphens w:val="0"/>
+        <w:ind w:left="720" w:right="-734" w:hanging="11"/>
+      </w:pPr>
+    </w:p>
+    <w:p>
+      <w:pPr>
+        <w:suppressAutoHyphens w:val="0"/>
+        <w:ind w:left="720" w:right="-734" w:hanging="11"/>
+      </w:pPr>
+    </w:p>
+    <w:p>
+      <w:pPr>
+        <w:suppressAutoHyphens w:val="0"/>
+        <w:ind w:left="720" w:right="-734" w:hanging="11"/>
+      </w:pPr>
+    </w:p>
+    <w:p>
+      <w:pPr>
+        <w:suppressAutoHyphens w:val="0"/>
+        <w:ind w:right="-734"/>
+      </w:pPr>
+    </w:p>
+    <w:p>
+      <w:pPr>
+        <w:suppressAutoHyphens w:val="0"/>
+        <w:ind w:left="720" w:right="-734" w:hanging="11"/>
+      </w:pPr>
+    </w:p>
+    <w:p>
+      <w:pPr>
+        <w:suppressAutoHyphens w:val="0"/>
+        <w:ind w:left="720" w:right="-734" w:hanging="11"/>
+      </w:pPr>
+    </w:p>
+    <w:p>
+      <w:pPr>
+        <w:suppressAutoHyphens w:val="0"/>
+        <w:ind w:left="720" w:right="-734" w:hanging="11"/>
+      </w:pPr>
+    </w:p>
+    <w:p>
+      <w:pPr>
+        <w:suppressAutoHyphens w:val="0"/>
+        <w:ind w:left="720" w:right="-734" w:hanging="11"/>
+      </w:pPr>
+    </w:p>
+    <w:p>
+      <w:pPr>
+        <w:suppressAutoHyphens w:val="0"/>
+        <w:ind w:left="720" w:right="-734" w:hanging="11"/>
+      </w:pPr>
+    </w:p>
+    <w:p>
+      <w:pPr>
+        <w:suppressAutoHyphens w:val="0"/>
+        <w:ind w:left="720" w:right="-734" w:hanging="11"/>
+      </w:pPr>
+    </w:p>
+    <w:p>
+      <w:pPr>
+        <w:suppressAutoHyphens w:val="0"/>
+        <w:ind w:left="720" w:right="-734" w:hanging="11"/>
+      </w:pPr>
+    </w:p>
+    <w:p>
+      <w:pPr>
+        <w:suppressAutoHyphens w:val="0"/>
+        <w:ind w:left="720" w:right="-734" w:hanging="11"/>
+      </w:pPr>
+    </w:p>
+    <w:p>
+      <w:pPr>
+        <w:suppressAutoHyphens w:val="0"/>
+        <w:ind w:left="720" w:right="-734" w:hanging="11"/>
+      </w:pPr>
+    </w:p>
+    <w:p>
+      <w:pPr>
+        <w:suppressAutoHyphens w:val="0"/>
+        <w:ind w:left="720" w:right="-734" w:hanging="11"/>
+      </w:pPr>
+    </w:p>
+    <w:p>
+      <w:pPr>
+        <w:suppressAutoHyphens w:val="0"/>
+        <w:ind w:left="720" w:right="-734" w:hanging="11"/>
+      </w:pPr>
+    </w:p>
+    <w:p>
+      <w:pPr>
+        <w:suppressAutoHyphens w:val="0"/>
+        <w:ind w:left="720" w:right="-734" w:hanging="11"/>
+      </w:pPr>
+    </w:p>
+    <w:p>
+      <w:pPr>
+        <w:suppressAutoHyphens w:val="0"/>
+        <w:ind w:left="720" w:right="-734" w:hanging="11"/>
+      </w:pPr>
+    </w:p>
+    <w:p>
+      <w:pPr>
+        <w:suppressAutoHyphens w:val="0"/>
+        <w:ind w:left="720" w:right="-734" w:hanging="11"/>
+      </w:pPr>
+    </w:p>
+    <w:p>
+      <w:pPr>
+        <w:suppressAutoHyphens w:val="0"/>
+        <w:ind w:left="720" w:right="-734" w:hanging="11"/>
+      </w:pPr>
+    </w:p>
+    <w:p>
+      <w:pPr>
+        <w:suppressAutoHyphens w:val="0"/>
+        <w:ind w:left="720" w:right="-734" w:hanging="11"/>
+      </w:pPr>
+    </w:p>
+    <w:p>
+      <w:pPr>
+        <w:suppressAutoHyphens w:val="0"/>
+        <w:ind w:left="720" w:right="-734" w:hanging="11"/>
+      </w:pPr>
+    </w:p>
+    <w:p>
+      <w:pPr>
+        <w:suppressAutoHyphens w:val="0"/>
+        <w:ind w:left="720" w:right="-734" w:hanging="11"/>
+      </w:pPr>
+    </w:p>
+    <w:p>
+      <w:pPr>
+        <w:suppressAutoHyphens w:val="0"/>
+        <w:ind w:left="720" w:right="-734" w:hanging="11"/>
+      </w:pPr>
+    </w:p>
+    <w:p>
+      <w:pPr>
+        <w:pStyle w:val="ListParagraph"/>
+        <w:suppressAutoHyphens w:val="0"/>
+        <w:ind w:right="-734" w:hanging="11"/>
       </w:pPr>
       <w:r>
         <w:br w:type="page"/>
@@ -278,206 +1287,7 @@
     <w:p>
       <w:pPr>
         <w:pStyle w:val="Heading3"/>
-      </w:pPr>
-      <w:r>
-        <w:lastRenderedPageBreak/>
-        <w:t xml:space="preserve">Appendix C: UI </w:t>
-      </w:r>
-      <w:r>
-        <w:t>D</w:t>
-      </w:r>
-      <w:r>
-        <w:t xml:space="preserve">esign </w:t>
-      </w:r>
-      <w:r>
-        <w:t>P</w:t>
-      </w:r>
-      <w:r>
-        <w:t>rogressions</w:t>
-      </w:r>
-    </w:p>
-    <w:p>
-      <w:pPr>
-        <w:pStyle w:val="Standard"/>
-        <w:widowControl w:val="0"/>
-        <w:autoSpaceDE w:val="0"/>
-        <w:spacing w:after="0" w:line="240" w:lineRule="auto"/>
-        <w:ind w:left="720" w:hanging="11"/>
-        <w:rPr>
-          <w:rFonts w:ascii="Times New Roman" w:hAnsi="Times New Roman" w:cs="Times New Roman"/>
-          <w:sz w:val="24"/>
-          <w:szCs w:val="24"/>
-        </w:rPr>
-      </w:pPr>
-    </w:p>
-    <w:p>
-      <w:pPr>
-        <w:suppressAutoHyphens w:val="0"/>
-        <w:ind w:left="720" w:hanging="11"/>
-      </w:pPr>
-    </w:p>
-    <w:p>
-      <w:pPr>
-        <w:suppressAutoHyphens w:val="0"/>
-        <w:ind w:left="720" w:hanging="11"/>
-      </w:pPr>
-    </w:p>
-    <w:p>
-      <w:pPr>
-        <w:suppressAutoHyphens w:val="0"/>
-        <w:ind w:left="720" w:hanging="11"/>
-      </w:pPr>
-    </w:p>
-    <w:p>
-      <w:pPr>
-        <w:suppressAutoHyphens w:val="0"/>
-        <w:ind w:left="720" w:hanging="11"/>
-      </w:pPr>
-    </w:p>
-    <w:p>
-      <w:pPr>
-        <w:suppressAutoHyphens w:val="0"/>
-        <w:ind w:left="720" w:hanging="11"/>
-      </w:pPr>
-    </w:p>
-    <w:p>
-      <w:pPr>
-        <w:suppressAutoHyphens w:val="0"/>
-        <w:ind w:left="720" w:hanging="11"/>
-      </w:pPr>
-    </w:p>
-    <w:p>
-      <w:pPr>
-        <w:suppressAutoHyphens w:val="0"/>
-      </w:pPr>
-    </w:p>
-    <w:p>
-      <w:pPr>
-        <w:suppressAutoHyphens w:val="0"/>
-        <w:ind w:left="720" w:hanging="11"/>
-      </w:pPr>
-    </w:p>
-    <w:p>
-      <w:pPr>
-        <w:suppressAutoHyphens w:val="0"/>
-        <w:ind w:left="720" w:hanging="11"/>
-      </w:pPr>
-    </w:p>
-    <w:p>
-      <w:pPr>
-        <w:suppressAutoHyphens w:val="0"/>
-        <w:ind w:left="720" w:hanging="11"/>
-      </w:pPr>
-    </w:p>
-    <w:p>
-      <w:pPr>
-        <w:suppressAutoHyphens w:val="0"/>
-        <w:ind w:left="720" w:hanging="11"/>
-      </w:pPr>
-    </w:p>
-    <w:p>
-      <w:pPr>
-        <w:suppressAutoHyphens w:val="0"/>
-        <w:ind w:left="720" w:hanging="11"/>
-      </w:pPr>
-    </w:p>
-    <w:p>
-      <w:pPr>
-        <w:suppressAutoHyphens w:val="0"/>
-        <w:ind w:left="720" w:hanging="11"/>
-      </w:pPr>
-    </w:p>
-    <w:p>
-      <w:pPr>
-        <w:suppressAutoHyphens w:val="0"/>
-        <w:ind w:left="720" w:hanging="11"/>
-      </w:pPr>
-    </w:p>
-    <w:p>
-      <w:pPr>
-        <w:suppressAutoHyphens w:val="0"/>
-        <w:ind w:left="720" w:hanging="11"/>
-      </w:pPr>
-    </w:p>
-    <w:p>
-      <w:pPr>
-        <w:suppressAutoHyphens w:val="0"/>
-        <w:ind w:left="720" w:hanging="11"/>
-      </w:pPr>
-    </w:p>
-    <w:p>
-      <w:pPr>
-        <w:suppressAutoHyphens w:val="0"/>
-        <w:ind w:left="720" w:hanging="11"/>
-      </w:pPr>
-    </w:p>
-    <w:p>
-      <w:pPr>
-        <w:suppressAutoHyphens w:val="0"/>
-        <w:ind w:left="720" w:hanging="11"/>
-      </w:pPr>
-    </w:p>
-    <w:p>
-      <w:pPr>
-        <w:suppressAutoHyphens w:val="0"/>
-        <w:ind w:left="720" w:hanging="11"/>
-      </w:pPr>
-    </w:p>
-    <w:p>
-      <w:pPr>
-        <w:suppressAutoHyphens w:val="0"/>
-        <w:ind w:left="720" w:hanging="11"/>
-      </w:pPr>
-    </w:p>
-    <w:p>
-      <w:pPr>
-        <w:suppressAutoHyphens w:val="0"/>
-        <w:ind w:left="720" w:hanging="11"/>
-      </w:pPr>
-    </w:p>
-    <w:p>
-      <w:pPr>
-        <w:suppressAutoHyphens w:val="0"/>
-        <w:ind w:left="720" w:hanging="11"/>
-      </w:pPr>
-    </w:p>
-    <w:p>
-      <w:pPr>
-        <w:suppressAutoHyphens w:val="0"/>
-        <w:ind w:left="720" w:hanging="11"/>
-      </w:pPr>
-    </w:p>
-    <w:p>
-      <w:pPr>
-        <w:suppressAutoHyphens w:val="0"/>
-        <w:ind w:left="720" w:hanging="11"/>
-      </w:pPr>
-    </w:p>
-    <w:p>
-      <w:pPr>
-        <w:suppressAutoHyphens w:val="0"/>
-        <w:ind w:left="720" w:hanging="11"/>
-      </w:pPr>
-    </w:p>
-    <w:p>
-      <w:pPr>
-        <w:suppressAutoHyphens w:val="0"/>
-        <w:ind w:left="720" w:hanging="11"/>
-      </w:pPr>
-    </w:p>
-    <w:p>
-      <w:pPr>
-        <w:pStyle w:val="ListParagraph"/>
-        <w:suppressAutoHyphens w:val="0"/>
-        <w:ind w:hanging="11"/>
-      </w:pPr>
-      <w:r>
-        <w:br w:type="page"/>
-      </w:r>
-    </w:p>
-    <w:p>
-      <w:pPr>
-        <w:pStyle w:val="Heading3"/>
+        <w:ind w:right="-734"/>
       </w:pPr>
       <w:r>
         <w:lastRenderedPageBreak/>
@@ -486,6 +1296,7 @@
     </w:p>
     <w:p>
       <w:pPr>
+        <w:ind w:right="-734"/>
         <w:rPr>
           <w:color w:val="FF0000"/>
         </w:rPr>
@@ -493,7 +1304,7 @@
     </w:p>
     <w:p>
       <w:pPr>
-        <w:ind w:left="720" w:hanging="11"/>
+        <w:ind w:left="720" w:right="-734" w:hanging="11"/>
         <w:rPr>
           <w:color w:val="FF0000"/>
         </w:rPr>
@@ -501,7 +1312,7 @@
     </w:p>
     <w:p>
       <w:pPr>
-        <w:ind w:left="720" w:hanging="11"/>
+        <w:ind w:left="720" w:right="-734" w:hanging="11"/>
         <w:rPr>
           <w:color w:val="FF0000"/>
         </w:rPr>
@@ -509,7 +1320,7 @@
     </w:p>
     <w:p>
       <w:pPr>
-        <w:ind w:left="720" w:hanging="11"/>
+        <w:ind w:left="720" w:right="-734" w:hanging="11"/>
         <w:rPr>
           <w:color w:val="FF0000"/>
         </w:rPr>
@@ -517,7 +1328,7 @@
     </w:p>
     <w:p>
       <w:pPr>
-        <w:ind w:left="720" w:hanging="11"/>
+        <w:ind w:left="720" w:right="-734" w:hanging="11"/>
         <w:rPr>
           <w:color w:val="FF0000"/>
         </w:rPr>
@@ -525,7 +1336,7 @@
     </w:p>
     <w:p>
       <w:pPr>
-        <w:ind w:left="720" w:hanging="11"/>
+        <w:ind w:left="720" w:right="-734" w:hanging="11"/>
         <w:rPr>
           <w:color w:val="FF0000"/>
         </w:rPr>
@@ -533,6 +1344,7 @@
     </w:p>
     <w:p>
       <w:pPr>
+        <w:ind w:right="-734"/>
         <w:rPr>
           <w:color w:val="FF0000"/>
         </w:rPr>
@@ -540,7 +1352,7 @@
     </w:p>
     <w:p>
       <w:pPr>
-        <w:ind w:left="720" w:hanging="11"/>
+        <w:ind w:left="720" w:right="-734" w:hanging="11"/>
         <w:rPr>
           <w:color w:val="FF0000"/>
         </w:rPr>
@@ -548,7 +1360,7 @@
     </w:p>
     <w:p>
       <w:pPr>
-        <w:ind w:left="720" w:hanging="11"/>
+        <w:ind w:left="720" w:right="-734" w:hanging="11"/>
         <w:rPr>
           <w:color w:val="FF0000"/>
         </w:rPr>
@@ -556,7 +1368,7 @@
     </w:p>
     <w:p>
       <w:pPr>
-        <w:ind w:left="720" w:hanging="11"/>
+        <w:ind w:left="720" w:right="-734" w:hanging="11"/>
         <w:rPr>
           <w:color w:val="FF0000"/>
         </w:rPr>
@@ -564,7 +1376,7 @@
     </w:p>
     <w:p>
       <w:pPr>
-        <w:ind w:left="720" w:hanging="11"/>
+        <w:ind w:left="720" w:right="-734" w:hanging="11"/>
         <w:rPr>
           <w:color w:val="FF0000"/>
         </w:rPr>
@@ -572,7 +1384,7 @@
     </w:p>
     <w:p>
       <w:pPr>
-        <w:ind w:left="720" w:hanging="11"/>
+        <w:ind w:left="720" w:right="-734" w:hanging="11"/>
         <w:rPr>
           <w:color w:val="FF0000"/>
         </w:rPr>
@@ -580,7 +1392,7 @@
     </w:p>
     <w:p>
       <w:pPr>
-        <w:ind w:left="720" w:hanging="11"/>
+        <w:ind w:left="720" w:right="-734" w:hanging="11"/>
         <w:rPr>
           <w:color w:val="FF0000"/>
         </w:rPr>
@@ -588,7 +1400,7 @@
     </w:p>
     <w:p>
       <w:pPr>
-        <w:ind w:left="720" w:hanging="11"/>
+        <w:ind w:left="720" w:right="-734" w:hanging="11"/>
         <w:rPr>
           <w:color w:val="FF0000"/>
         </w:rPr>
@@ -596,7 +1408,7 @@
     </w:p>
     <w:p>
       <w:pPr>
-        <w:ind w:left="720" w:hanging="11"/>
+        <w:ind w:left="720" w:right="-734" w:hanging="11"/>
         <w:rPr>
           <w:color w:val="FF0000"/>
         </w:rPr>
@@ -1333,6 +2145,119 @@
     </w:lvl>
   </w:abstractNum>
   <w:abstractNum w:abstractNumId="7" w15:restartNumberingAfterBreak="0">
+    <w:nsid w:val="56164DE3"/>
+    <w:multiLevelType w:val="multilevel"/>
+    <w:tmpl w:val="9724EDC2"/>
+    <w:lvl w:ilvl="0">
+      <w:start w:val="1"/>
+      <w:numFmt w:val="decimal"/>
+      <w:lvlText w:val="%1."/>
+      <w:lvlJc w:val="left"/>
+      <w:pPr>
+        <w:tabs>
+          <w:tab w:val="num" w:pos="720"/>
+        </w:tabs>
+        <w:ind w:left="720" w:hanging="360"/>
+      </w:pPr>
+    </w:lvl>
+    <w:lvl w:ilvl="1" w:tentative="1">
+      <w:start w:val="1"/>
+      <w:numFmt w:val="decimal"/>
+      <w:lvlText w:val="%2."/>
+      <w:lvlJc w:val="left"/>
+      <w:pPr>
+        <w:tabs>
+          <w:tab w:val="num" w:pos="1440"/>
+        </w:tabs>
+        <w:ind w:left="1440" w:hanging="360"/>
+      </w:pPr>
+    </w:lvl>
+    <w:lvl w:ilvl="2" w:tentative="1">
+      <w:start w:val="1"/>
+      <w:numFmt w:val="decimal"/>
+      <w:lvlText w:val="%3."/>
+      <w:lvlJc w:val="left"/>
+      <w:pPr>
+        <w:tabs>
+          <w:tab w:val="num" w:pos="2160"/>
+        </w:tabs>
+        <w:ind w:left="2160" w:hanging="360"/>
+      </w:pPr>
+    </w:lvl>
+    <w:lvl w:ilvl="3" w:tentative="1">
+      <w:start w:val="1"/>
+      <w:numFmt w:val="decimal"/>
+      <w:lvlText w:val="%4."/>
+      <w:lvlJc w:val="left"/>
+      <w:pPr>
+        <w:tabs>
+          <w:tab w:val="num" w:pos="2880"/>
+        </w:tabs>
+        <w:ind w:left="2880" w:hanging="360"/>
+      </w:pPr>
+    </w:lvl>
+    <w:lvl w:ilvl="4" w:tentative="1">
+      <w:start w:val="1"/>
+      <w:numFmt w:val="decimal"/>
+      <w:lvlText w:val="%5."/>
+      <w:lvlJc w:val="left"/>
+      <w:pPr>
+        <w:tabs>
+          <w:tab w:val="num" w:pos="3600"/>
+        </w:tabs>
+        <w:ind w:left="3600" w:hanging="360"/>
+      </w:pPr>
+    </w:lvl>
+    <w:lvl w:ilvl="5" w:tentative="1">
+      <w:start w:val="1"/>
+      <w:numFmt w:val="decimal"/>
+      <w:lvlText w:val="%6."/>
+      <w:lvlJc w:val="left"/>
+      <w:pPr>
+        <w:tabs>
+          <w:tab w:val="num" w:pos="4320"/>
+        </w:tabs>
+        <w:ind w:left="4320" w:hanging="360"/>
+      </w:pPr>
+    </w:lvl>
+    <w:lvl w:ilvl="6" w:tentative="1">
+      <w:start w:val="1"/>
+      <w:numFmt w:val="decimal"/>
+      <w:lvlText w:val="%7."/>
+      <w:lvlJc w:val="left"/>
+      <w:pPr>
+        <w:tabs>
+          <w:tab w:val="num" w:pos="5040"/>
+        </w:tabs>
+        <w:ind w:left="5040" w:hanging="360"/>
+      </w:pPr>
+    </w:lvl>
+    <w:lvl w:ilvl="7" w:tentative="1">
+      <w:start w:val="1"/>
+      <w:numFmt w:val="decimal"/>
+      <w:lvlText w:val="%8."/>
+      <w:lvlJc w:val="left"/>
+      <w:pPr>
+        <w:tabs>
+          <w:tab w:val="num" w:pos="5760"/>
+        </w:tabs>
+        <w:ind w:left="5760" w:hanging="360"/>
+      </w:pPr>
+    </w:lvl>
+    <w:lvl w:ilvl="8" w:tentative="1">
+      <w:start w:val="1"/>
+      <w:numFmt w:val="decimal"/>
+      <w:lvlText w:val="%9."/>
+      <w:lvlJc w:val="left"/>
+      <w:pPr>
+        <w:tabs>
+          <w:tab w:val="num" w:pos="6480"/>
+        </w:tabs>
+        <w:ind w:left="6480" w:hanging="360"/>
+      </w:pPr>
+    </w:lvl>
+  </w:abstractNum>
+  <w:abstractNum w:abstractNumId="8" w15:restartNumberingAfterBreak="0">
     <w:nsid w:val="582A13CC"/>
     <w:multiLevelType w:val="hybridMultilevel"/>
     <w:tmpl w:val="45320B08"/>
@@ -1416,6 +2341,119 @@
       <w:pPr>
         <w:ind w:left="6480" w:hanging="180"/>
       </w:pPr>
+    </w:lvl>
+  </w:abstractNum>
+  <w:abstractNum w:abstractNumId="9" w15:restartNumberingAfterBreak="0">
+    <w:nsid w:val="591D7E24"/>
+    <w:multiLevelType w:val="hybridMultilevel"/>
+    <w:tmpl w:val="8BFCBCA4"/>
+    <w:lvl w:ilvl="0" w:tplc="A26A5FD2">
+      <w:start w:val="10"/>
+      <w:numFmt w:val="bullet"/>
+      <w:lvlText w:val=""/>
+      <w:lvlJc w:val="left"/>
+      <w:pPr>
+        <w:ind w:left="1069" w:hanging="360"/>
+      </w:pPr>
+      <w:rPr>
+        <w:rFonts w:ascii="Symbol" w:eastAsia="SimSun" w:hAnsi="Symbol" w:cs="Times New Roman" w:hint="default"/>
+      </w:rPr>
+    </w:lvl>
+    <w:lvl w:ilvl="1" w:tplc="04090003" w:tentative="1">
+      <w:start w:val="1"/>
+      <w:numFmt w:val="bullet"/>
+      <w:lvlText w:val="o"/>
+      <w:lvlJc w:val="left"/>
+      <w:pPr>
+        <w:ind w:left="1789" w:hanging="360"/>
+      </w:pPr>
+      <w:rPr>
+        <w:rFonts w:ascii="Courier New" w:hAnsi="Courier New" w:cs="Courier New" w:hint="default"/>
+      </w:rPr>
+    </w:lvl>
+    <w:lvl w:ilvl="2" w:tplc="04090005" w:tentative="1">
+      <w:start w:val="1"/>
+      <w:numFmt w:val="bullet"/>
+      <w:lvlText w:val=""/>
+      <w:lvlJc w:val="left"/>
+      <w:pPr>
+        <w:ind w:left="2509" w:hanging="360"/>
+      </w:pPr>
+      <w:rPr>
+        <w:rFonts w:ascii="Wingdings" w:hAnsi="Wingdings" w:hint="default"/>
+      </w:rPr>
+    </w:lvl>
+    <w:lvl w:ilvl="3" w:tplc="04090001" w:tentative="1">
+      <w:start w:val="1"/>
+      <w:numFmt w:val="bullet"/>
+      <w:lvlText w:val=""/>
+      <w:lvlJc w:val="left"/>
+      <w:pPr>
+        <w:ind w:left="3229" w:hanging="360"/>
+      </w:pPr>
+      <w:rPr>
+        <w:rFonts w:ascii="Symbol" w:hAnsi="Symbol" w:hint="default"/>
+      </w:rPr>
+    </w:lvl>
+    <w:lvl w:ilvl="4" w:tplc="04090003" w:tentative="1">
+      <w:start w:val="1"/>
+      <w:numFmt w:val="bullet"/>
+      <w:lvlText w:val="o"/>
+      <w:lvlJc w:val="left"/>
+      <w:pPr>
+        <w:ind w:left="3949" w:hanging="360"/>
+      </w:pPr>
+      <w:rPr>
+        <w:rFonts w:ascii="Courier New" w:hAnsi="Courier New" w:cs="Courier New" w:hint="default"/>
+      </w:rPr>
+    </w:lvl>
+    <w:lvl w:ilvl="5" w:tplc="04090005" w:tentative="1">
+      <w:start w:val="1"/>
+      <w:numFmt w:val="bullet"/>
+      <w:lvlText w:val=""/>
+      <w:lvlJc w:val="left"/>
+      <w:pPr>
+        <w:ind w:left="4669" w:hanging="360"/>
+      </w:pPr>
+      <w:rPr>
+        <w:rFonts w:ascii="Wingdings" w:hAnsi="Wingdings" w:hint="default"/>
+      </w:rPr>
+    </w:lvl>
+    <w:lvl w:ilvl="6" w:tplc="04090001" w:tentative="1">
+      <w:start w:val="1"/>
+      <w:numFmt w:val="bullet"/>
+      <w:lvlText w:val=""/>
+      <w:lvlJc w:val="left"/>
+      <w:pPr>
+        <w:ind w:left="5389" w:hanging="360"/>
+      </w:pPr>
+      <w:rPr>
+        <w:rFonts w:ascii="Symbol" w:hAnsi="Symbol" w:hint="default"/>
+      </w:rPr>
+    </w:lvl>
+    <w:lvl w:ilvl="7" w:tplc="04090003" w:tentative="1">
+      <w:start w:val="1"/>
+      <w:numFmt w:val="bullet"/>
+      <w:lvlText w:val="o"/>
+      <w:lvlJc w:val="left"/>
+      <w:pPr>
+        <w:ind w:left="6109" w:hanging="360"/>
+      </w:pPr>
+      <w:rPr>
+        <w:rFonts w:ascii="Courier New" w:hAnsi="Courier New" w:cs="Courier New" w:hint="default"/>
+      </w:rPr>
+    </w:lvl>
+    <w:lvl w:ilvl="8" w:tplc="04090005" w:tentative="1">
+      <w:start w:val="1"/>
+      <w:numFmt w:val="bullet"/>
+      <w:lvlText w:val=""/>
+      <w:lvlJc w:val="left"/>
+      <w:pPr>
+        <w:ind w:left="6829" w:hanging="360"/>
+      </w:pPr>
+      <w:rPr>
+        <w:rFonts w:ascii="Wingdings" w:hAnsi="Wingdings" w:hint="default"/>
+      </w:rPr>
     </w:lvl>
   </w:abstractNum>
   <w:num w:numId="1" w16cid:durableId="1447459965">
@@ -1428,7 +2466,7 @@
     <w:abstractNumId w:val="1"/>
   </w:num>
   <w:num w:numId="4" w16cid:durableId="1379091828">
-    <w:abstractNumId w:val="7"/>
+    <w:abstractNumId w:val="8"/>
   </w:num>
   <w:num w:numId="5" w16cid:durableId="449708508">
     <w:abstractNumId w:val="2"/>
@@ -1468,6 +2506,12 @@
     <w:lvlOverride w:ilvl="8">
       <w:startOverride w:val="1"/>
     </w:lvlOverride>
+  </w:num>
+  <w:num w:numId="9" w16cid:durableId="1637684310">
+    <w:abstractNumId w:val="9"/>
+  </w:num>
+  <w:num w:numId="10" w16cid:durableId="519246579">
+    <w:abstractNumId w:val="7"/>
   </w:num>
 </w:numbering>
 </file>
@@ -2049,6 +3093,8 @@
   <w:style w:type="paragraph" w:styleId="ListParagraph">
     <w:name w:val="List Paragraph"/>
     <w:basedOn w:val="Normal"/>
+    <w:uiPriority w:val="34"/>
+    <w:qFormat/>
     <w:pPr>
       <w:ind w:left="720"/>
     </w:pPr>
@@ -2191,6 +3237,22 @@
       <w:szCs w:val="22"/>
       <w:lang w:val="en-US" w:eastAsia="en-US" w:bidi="ar-SA"/>
     </w:rPr>
+  </w:style>
+  <w:style w:type="table" w:styleId="TableGrid">
+    <w:name w:val="Table Grid"/>
+    <w:basedOn w:val="TableNormal"/>
+    <w:uiPriority w:val="39"/>
+    <w:rsid w:val="000B48FE"/>
+    <w:tblPr>
+      <w:tblBorders>
+        <w:top w:val="single" w:sz="4" w:space="0" w:color="auto"/>
+        <w:left w:val="single" w:sz="4" w:space="0" w:color="auto"/>
+        <w:bottom w:val="single" w:sz="4" w:space="0" w:color="auto"/>
+        <w:right w:val="single" w:sz="4" w:space="0" w:color="auto"/>
+        <w:insideH w:val="single" w:sz="4" w:space="0" w:color="auto"/>
+        <w:insideV w:val="single" w:sz="4" w:space="0" w:color="auto"/>
+      </w:tblBorders>
+    </w:tblPr>
   </w:style>
 </w:styles>
 </file>

</xml_diff>